<commit_message>
Modificación de Alcances - Error en modulo
</commit_message>
<xml_diff>
--- a/Doc/Alcances.docx
+++ b/Doc/Alcances.docx
@@ -117,7 +117,7 @@
           <w:sz w:val="24"/>
           <w:szCs w:val="24"/>
         </w:rPr>
-        <w:t>Gestión de membresías y suscripciones.</w:t>
+        <w:t>Gestión de membresías.</w:t>
       </w:r>
     </w:p>
     <w:p>
@@ -169,7 +169,7 @@
           <w:sz w:val="24"/>
           <w:szCs w:val="24"/>
         </w:rPr>
-        <w:t>Registrar tipo de ejercicio, series, repeticiones, y tiempos de descanso.</w:t>
+        <w:t>Registrar tipo de ejercicio, series, repeticiones y tiempos de descanso.</w:t>
       </w:r>
     </w:p>
     <w:p>
@@ -311,7 +311,17 @@
           <w:sz w:val="24"/>
           <w:szCs w:val="24"/>
         </w:rPr>
-        <w:t>Módulo de Asistencia</w:t>
+        <w:t xml:space="preserve">Módulo de </w:t>
+      </w:r>
+      <w:r>
+        <w:rPr>
+          <w:rFonts w:ascii="Times New Roman" w:hAnsi="Times New Roman" w:cs="Times New Roman"/>
+          <w:b/>
+          <w:bCs/>
+          <w:sz w:val="24"/>
+          <w:szCs w:val="24"/>
+        </w:rPr>
+        <w:t>Ejercicios</w:t>
       </w:r>
       <w:r>
         <w:rPr>
@@ -329,19 +339,51 @@
           <w:ilvl w:val="0"/>
           <w:numId w:val="7"/>
         </w:numPr>
-        <w:rPr>
-          <w:rFonts w:ascii="Times New Roman" w:hAnsi="Times New Roman" w:cs="Times New Roman"/>
-          <w:sz w:val="24"/>
-          <w:szCs w:val="24"/>
-        </w:rPr>
-      </w:pPr>
-      <w:r>
-        <w:rPr>
-          <w:rFonts w:ascii="Times New Roman" w:hAnsi="Times New Roman" w:cs="Times New Roman"/>
-          <w:sz w:val="24"/>
-          <w:szCs w:val="24"/>
-        </w:rPr>
-        <w:t>Registro de asistencia.</w:t>
+        <w:spacing w:line="360" w:lineRule="auto"/>
+        <w:rPr>
+          <w:rFonts w:ascii="Times New Roman" w:hAnsi="Times New Roman" w:cs="Times New Roman"/>
+          <w:sz w:val="24"/>
+          <w:szCs w:val="24"/>
+        </w:rPr>
+      </w:pPr>
+      <w:r>
+        <w:rPr>
+          <w:rFonts w:ascii="Times New Roman" w:hAnsi="Times New Roman" w:cs="Times New Roman"/>
+          <w:sz w:val="24"/>
+          <w:szCs w:val="24"/>
+        </w:rPr>
+        <w:t>Vista de ejercicios</w:t>
+      </w:r>
+      <w:r>
+        <w:rPr>
+          <w:rFonts w:ascii="Times New Roman" w:hAnsi="Times New Roman" w:cs="Times New Roman"/>
+          <w:sz w:val="24"/>
+          <w:szCs w:val="24"/>
+        </w:rPr>
+        <w:t>.</w:t>
+      </w:r>
+    </w:p>
+    <w:p>
+      <w:pPr>
+        <w:pStyle w:val="Prrafodelista"/>
+        <w:numPr>
+          <w:ilvl w:val="0"/>
+          <w:numId w:val="7"/>
+        </w:numPr>
+        <w:spacing w:line="360" w:lineRule="auto"/>
+        <w:rPr>
+          <w:rFonts w:ascii="Times New Roman" w:hAnsi="Times New Roman" w:cs="Times New Roman"/>
+          <w:sz w:val="24"/>
+          <w:szCs w:val="24"/>
+        </w:rPr>
+      </w:pPr>
+      <w:r>
+        <w:rPr>
+          <w:rFonts w:ascii="Times New Roman" w:hAnsi="Times New Roman" w:cs="Times New Roman"/>
+          <w:sz w:val="24"/>
+          <w:szCs w:val="24"/>
+        </w:rPr>
+        <w:t>Agregación de ejercicios a rutinas</w:t>
       </w:r>
     </w:p>
     <w:p>
@@ -595,7 +637,15 @@
           <w:sz w:val="24"/>
           <w:szCs w:val="24"/>
         </w:rPr>
-        <w:t>Compra de</w:t>
+        <w:t>Venta</w:t>
+      </w:r>
+      <w:r>
+        <w:rPr>
+          <w:rFonts w:ascii="Times New Roman" w:hAnsi="Times New Roman" w:cs="Times New Roman"/>
+          <w:sz w:val="24"/>
+          <w:szCs w:val="24"/>
+        </w:rPr>
+        <w:t xml:space="preserve"> de</w:t>
       </w:r>
       <w:r>
         <w:rPr>
@@ -671,7 +721,7 @@
           <w:sz w:val="24"/>
           <w:szCs w:val="24"/>
         </w:rPr>
-        <w:t>Gestión de las medidas corporales de los clientes y su progreso.</w:t>
+        <w:t>Ajuste de planes de entrenamiento según las metas del cliente.</w:t>
       </w:r>
     </w:p>
     <w:p>
@@ -692,7 +742,7 @@
           <w:sz w:val="24"/>
           <w:szCs w:val="24"/>
         </w:rPr>
-        <w:t>Ajuste de planes de entrenamiento según las metas del cliente.</w:t>
+        <w:t>Solicitudes de asistencia</w:t>
       </w:r>
     </w:p>
     <w:p>
@@ -810,7 +860,6 @@
           <w:sz w:val="24"/>
           <w:szCs w:val="24"/>
         </w:rPr>
-        <w:lastRenderedPageBreak/>
         <w:t>Plazo y Entregables:</w:t>
       </w:r>
     </w:p>

</xml_diff>